<commit_message>
Close #19, Close #20 - Fixed the about container cut off and fixed skills container that was leaking out
</commit_message>
<xml_diff>
--- a/resume/Resume_2016.docx
+++ b/resume/Resume_2016.docx
@@ -4,7 +4,6 @@
   <w:body>
     <w:p>
       <w:pPr>
-        <w:jc w:val="center"/>
         <w:rPr>
           <w:b/>
           <w:sz w:val="48"/>
@@ -21,76 +20,184 @@
       </w:r>
     </w:p>
     <w:p>
-      <w:pPr>
-        <w:jc w:val="center"/>
-      </w:pPr>
-      <w:r>
-        <w:t xml:space="preserve">1054 Carriage Hill Pkwy, Annapolis, MD 21401 </w:t>
-      </w:r>
-    </w:p>
-    <w:p>
-      <w:pPr>
-        <w:jc w:val="center"/>
-      </w:pPr>
+      <w:r>
+        <w:rPr>
+          <w:b/>
+        </w:rPr>
+        <w:t>Phone</w:t>
+      </w:r>
+      <w:r>
+        <w:t xml:space="preserve">: </w:t>
+      </w:r>
       <w:r>
         <w:t>(443)-569-1784</w:t>
       </w:r>
     </w:p>
     <w:p>
-      <w:pPr>
-        <w:jc w:val="center"/>
-      </w:pPr>
+      <w:r>
+        <w:rPr>
+          <w:b/>
+        </w:rPr>
+        <w:t>Email</w:t>
+      </w:r>
+      <w:r>
+        <w:t xml:space="preserve">: </w:t>
+      </w:r>
       <w:hyperlink r:id="rId6" w:history="1">
         <w:r>
           <w:rPr>
             <w:rStyle w:val="Hyperlink"/>
           </w:rPr>
-          <w:t>astew6267@gmail.com</w:t>
+          <w:t>me@aaronstewart.io</w:t>
         </w:r>
       </w:hyperlink>
+      <w:r>
+        <w:t xml:space="preserve"> </w:t>
+      </w:r>
+      <w:bookmarkStart w:id="0" w:name="_GoBack"/>
+      <w:bookmarkEnd w:id="0"/>
+    </w:p>
+    <w:p>
+      <w:r>
+        <w:rPr>
+          <w:b/>
+        </w:rPr>
+        <w:t>Domain</w:t>
+      </w:r>
+      <w:r>
+        <w:t>: aaronstew</w:t>
+      </w:r>
+      <w:r>
+        <w:t>art</w:t>
+      </w:r>
+      <w:r>
+        <w:t>.io</w:t>
+      </w:r>
+    </w:p>
+    <w:p>
+      <w:r>
+        <w:rPr>
+          <w:b/>
+        </w:rPr>
+        <w:t>LinkedIn</w:t>
+      </w:r>
+      <w:r>
+        <w:t xml:space="preserve">: </w:t>
+      </w:r>
+      <w:hyperlink r:id="rId7" w:history="1">
+        <w:r>
+          <w:rPr>
+            <w:rStyle w:val="Hyperlink"/>
+          </w:rPr>
+          <w:t>www.linkedin.com/in/aaron-stewart-2b7011124</w:t>
+        </w:r>
+      </w:hyperlink>
     </w:p>
     <w:p>
       <w:pPr>
         <w:jc w:val="center"/>
       </w:pPr>
-      <w:r>
-        <w:t>Domain:</w:t>
-      </w:r>
-      <w:r>
-        <w:t xml:space="preserve"> aaronstewart.io</w:t>
-      </w:r>
-    </w:p>
-    <w:p>
-      <w:pPr>
-        <w:jc w:val="center"/>
-      </w:pPr>
-      <w:r>
-        <w:t>LinkedIn:</w:t>
+    </w:p>
+    <w:p/>
+    <w:p>
+      <w:pPr>
+        <w:rPr>
+          <w:b/>
+          <w:sz w:val="32"/>
+          <w:szCs w:val="32"/>
+        </w:rPr>
+      </w:pPr>
+      <w:r>
+        <w:rPr>
+          <w:b/>
+          <w:sz w:val="32"/>
+          <w:szCs w:val="32"/>
+        </w:rPr>
+        <w:t>Objective</w:t>
+      </w:r>
+    </w:p>
+    <w:p>
+      <w:pPr>
+        <w:pStyle w:val="ListParagraph"/>
+        <w:numPr>
+          <w:ilvl w:val="0"/>
+          <w:numId w:val="5"/>
+        </w:numPr>
+      </w:pPr>
+      <w:r>
+        <w:t>To learn more and progress as a Front-End Web + Mobile Developer</w:t>
+      </w:r>
+      <w:r>
+        <w:t xml:space="preserve"> to </w:t>
+      </w:r>
+      <w:r>
+        <w:t>provide professional results for</w:t>
+      </w:r>
+      <w:r>
+        <w:t xml:space="preserve"> clients.</w:t>
       </w:r>
       <w:r>
         <w:t xml:space="preserve"> </w:t>
       </w:r>
     </w:p>
     <w:p>
-      <w:pPr>
-        <w:jc w:val="center"/>
-      </w:pPr>
-    </w:p>
-    <w:p>
-      <w:pPr>
-        <w:rPr>
-          <w:b/>
-          <w:sz w:val="32"/>
-          <w:szCs w:val="32"/>
-        </w:rPr>
-      </w:pPr>
-      <w:r>
-        <w:rPr>
-          <w:b/>
-          <w:sz w:val="32"/>
-          <w:szCs w:val="32"/>
-        </w:rPr>
-        <w:t>Summary</w:t>
+      <w:r>
+        <w:rPr>
+          <w:b/>
+          <w:sz w:val="32"/>
+          <w:szCs w:val="32"/>
+        </w:rPr>
+        <w:t>Goals</w:t>
+      </w:r>
+    </w:p>
+    <w:p>
+      <w:pPr>
+        <w:pStyle w:val="ListParagraph"/>
+        <w:numPr>
+          <w:ilvl w:val="0"/>
+          <w:numId w:val="5"/>
+        </w:numPr>
+      </w:pPr>
+      <w:r>
+        <w:t>Work together on a team to build hig</w:t>
+      </w:r>
+      <w:r>
+        <w:t>h quality professional websites.</w:t>
+      </w:r>
+    </w:p>
+    <w:p>
+      <w:pPr>
+        <w:pStyle w:val="ListParagraph"/>
+        <w:numPr>
+          <w:ilvl w:val="0"/>
+          <w:numId w:val="5"/>
+        </w:numPr>
+      </w:pPr>
+      <w:r>
+        <w:t>Gain experience working</w:t>
+      </w:r>
+      <w:r>
+        <w:t xml:space="preserve"> closely</w:t>
+      </w:r>
+      <w:r>
+        <w:t xml:space="preserve"> with clients to build a website that meets their every requirement.</w:t>
+      </w:r>
+    </w:p>
+    <w:p>
+      <w:pPr>
+        <w:rPr>
+          <w:b/>
+          <w:sz w:val="32"/>
+          <w:szCs w:val="32"/>
+        </w:rPr>
+      </w:pPr>
+      <w:r>
+        <w:rPr>
+          <w:b/>
+          <w:sz w:val="32"/>
+          <w:szCs w:val="32"/>
+        </w:rPr>
+        <w:t>Education</w:t>
       </w:r>
     </w:p>
     <w:p>
@@ -100,41 +207,65 @@
           <w:ilvl w:val="0"/>
           <w:numId w:val="2"/>
         </w:numPr>
-      </w:pPr>
-      <w:r>
-        <w:t xml:space="preserve">Junior Web Developer specializing in front-end web development.  </w:t>
-      </w:r>
-      <w:r>
-        <w:t xml:space="preserve">Able to build a web presence from the ground up – from concept, navigation, layout and programming. Experienced with all stages of the development cycle for dynamic projects.  </w:t>
-      </w:r>
-      <w:r>
-        <w:t xml:space="preserve">Strong background in project management and </w:t>
-      </w:r>
-      <w:r>
-        <w:t>worker-</w:t>
-      </w:r>
-      <w:r>
-        <w:t xml:space="preserve">client relationship. </w:t>
-      </w:r>
-      <w:r>
-        <w:t>Fast learner, hard worker and a team player who is proficient in an array of scripting languages.</w:t>
-      </w:r>
-    </w:p>
-    <w:p>
-      <w:pPr>
-        <w:rPr>
-          <w:b/>
-          <w:sz w:val="32"/>
-          <w:szCs w:val="32"/>
-        </w:rPr>
-      </w:pPr>
-      <w:r>
-        <w:rPr>
-          <w:b/>
-          <w:sz w:val="32"/>
-          <w:szCs w:val="32"/>
-        </w:rPr>
-        <w:t>Experience</w:t>
+        <w:rPr>
+          <w:sz w:val="32"/>
+          <w:szCs w:val="32"/>
+        </w:rPr>
+      </w:pPr>
+      <w:r>
+        <w:t>B.S. -</w:t>
+      </w:r>
+      <w:r>
+        <w:t xml:space="preserve"> Information Science &amp; Technology</w:t>
+      </w:r>
+    </w:p>
+    <w:p>
+      <w:pPr>
+        <w:pStyle w:val="ListParagraph"/>
+        <w:numPr>
+          <w:ilvl w:val="1"/>
+          <w:numId w:val="2"/>
+        </w:numPr>
+        <w:rPr>
+          <w:sz w:val="32"/>
+          <w:szCs w:val="32"/>
+        </w:rPr>
+      </w:pPr>
+      <w:r>
+        <w:t>University of Arizona (graduated Spring 2016)</w:t>
+      </w:r>
+    </w:p>
+    <w:p>
+      <w:pPr>
+        <w:pStyle w:val="ListParagraph"/>
+        <w:numPr>
+          <w:ilvl w:val="2"/>
+          <w:numId w:val="2"/>
+        </w:numPr>
+        <w:rPr>
+          <w:sz w:val="32"/>
+          <w:szCs w:val="32"/>
+        </w:rPr>
+      </w:pPr>
+      <w:r>
+        <w:t>Tucson, Arizona</w:t>
+      </w:r>
+    </w:p>
+    <w:p>
+      <w:pPr>
+        <w:rPr>
+          <w:b/>
+          <w:sz w:val="32"/>
+          <w:szCs w:val="32"/>
+        </w:rPr>
+      </w:pPr>
+      <w:r>
+        <w:rPr>
+          <w:b/>
+          <w:sz w:val="32"/>
+          <w:szCs w:val="32"/>
+        </w:rPr>
+        <w:t>Summary</w:t>
       </w:r>
     </w:p>
     <w:p>
@@ -144,6 +275,56 @@
           <w:ilvl w:val="0"/>
           <w:numId w:val="2"/>
         </w:numPr>
+      </w:pPr>
+      <w:r>
+        <w:t xml:space="preserve">Junior Web Developer specializing in front-end web development.  </w:t>
+      </w:r>
+      <w:r>
+        <w:t xml:space="preserve">Able to build a web presence from the ground up – from concept, navigation, layout and programming. Experienced with all stages of the development cycle for dynamic projects.  </w:t>
+      </w:r>
+      <w:r>
+        <w:t xml:space="preserve">Strong background in project management and </w:t>
+      </w:r>
+      <w:r>
+        <w:t>worker-</w:t>
+      </w:r>
+      <w:r>
+        <w:t xml:space="preserve">client relationship. </w:t>
+      </w:r>
+      <w:r>
+        <w:t xml:space="preserve">Fast learner, hard worker and a team player </w:t>
+      </w:r>
+      <w:r>
+        <w:t>that</w:t>
+      </w:r>
+      <w:r>
+        <w:t xml:space="preserve"> is proficient in an array of scripting languages.</w:t>
+      </w:r>
+    </w:p>
+    <w:p>
+      <w:pPr>
+        <w:rPr>
+          <w:b/>
+          <w:sz w:val="32"/>
+          <w:szCs w:val="32"/>
+        </w:rPr>
+      </w:pPr>
+      <w:r>
+        <w:rPr>
+          <w:b/>
+          <w:sz w:val="32"/>
+          <w:szCs w:val="32"/>
+        </w:rPr>
+        <w:t>Experience</w:t>
+      </w:r>
+    </w:p>
+    <w:p>
+      <w:pPr>
+        <w:pStyle w:val="ListParagraph"/>
+        <w:numPr>
+          <w:ilvl w:val="0"/>
+          <w:numId w:val="2"/>
+        </w:numPr>
         <w:rPr>
           <w:sz w:val="32"/>
           <w:szCs w:val="32"/>
@@ -153,7 +334,7 @@
         <w:t xml:space="preserve">Front-End </w:t>
       </w:r>
       <w:r>
-        <w:t>Web Developer</w:t>
+        <w:t>Web Development</w:t>
       </w:r>
     </w:p>
     <w:p>
@@ -204,8 +385,13 @@
           <w:ilvl w:val="3"/>
           <w:numId w:val="2"/>
         </w:numPr>
-      </w:pPr>
-      <w:hyperlink r:id="rId7" w:history="1">
+        <w:rPr>
+          <w:rStyle w:val="Hyperlink"/>
+          <w:color w:val="auto"/>
+          <w:u w:val="none"/>
+        </w:rPr>
+      </w:pPr>
+      <w:hyperlink r:id="rId8" w:history="1">
         <w:r>
           <w:rPr>
             <w:rStyle w:val="Hyperlink"/>
@@ -218,24 +404,21 @@
       <w:pPr>
         <w:pStyle w:val="ListParagraph"/>
         <w:numPr>
-          <w:ilvl w:val="1"/>
-          <w:numId w:val="2"/>
-        </w:numPr>
-      </w:pPr>
-      <w:r>
-        <w:t>AJDigitalLabs</w:t>
-      </w:r>
-    </w:p>
-    <w:p>
-      <w:pPr>
-        <w:pStyle w:val="ListParagraph"/>
-        <w:numPr>
           <w:ilvl w:val="2"/>
           <w:numId w:val="2"/>
         </w:numPr>
       </w:pPr>
       <w:r>
-        <w:t>Freelance work building and updating websites for local and new places of business</w:t>
+        <w:t>Met weekly to discuss</w:t>
+      </w:r>
+      <w:r>
+        <w:t xml:space="preserve"> </w:t>
+      </w:r>
+      <w:r>
+        <w:t>and assign tasks to each indivi</w:t>
+      </w:r>
+      <w:r>
+        <w:t xml:space="preserve">dual. </w:t>
       </w:r>
     </w:p>
     <w:p>
@@ -247,9 +430,79 @@
         </w:numPr>
       </w:pPr>
       <w:r>
+        <w:t>U</w:t>
+      </w:r>
+      <w:r>
+        <w:t xml:space="preserve">sed </w:t>
+      </w:r>
+      <w:proofErr w:type="spellStart"/>
+      <w:r>
+        <w:t>Github</w:t>
+      </w:r>
+      <w:proofErr w:type="spellEnd"/>
+      <w:r>
+        <w:t xml:space="preserve"> to push/pull to the project repo</w:t>
+      </w:r>
+      <w:r>
+        <w:t xml:space="preserve"> to stay updated.</w:t>
+      </w:r>
+    </w:p>
+    <w:p>
+      <w:pPr>
+        <w:pStyle w:val="ListParagraph"/>
+        <w:numPr>
+          <w:ilvl w:val="2"/>
+          <w:numId w:val="2"/>
+        </w:numPr>
+      </w:pPr>
+      <w:r>
+        <w:t xml:space="preserve">Cut up a PSD (Photoshop Document) to extract the design of the website to then </w:t>
+      </w:r>
+      <w:r>
+        <w:t>hardcode</w:t>
+      </w:r>
+      <w:r>
+        <w:t xml:space="preserve"> the HTML, CSS, JS.</w:t>
+      </w:r>
+    </w:p>
+    <w:p>
+      <w:pPr>
+        <w:pStyle w:val="ListParagraph"/>
+        <w:numPr>
+          <w:ilvl w:val="1"/>
+          <w:numId w:val="2"/>
+        </w:numPr>
+      </w:pPr>
+      <w:proofErr w:type="spellStart"/>
+      <w:r>
+        <w:t>AJDigitalLabs</w:t>
+      </w:r>
+      <w:proofErr w:type="spellEnd"/>
+    </w:p>
+    <w:p>
+      <w:pPr>
+        <w:pStyle w:val="ListParagraph"/>
+        <w:numPr>
+          <w:ilvl w:val="2"/>
+          <w:numId w:val="2"/>
+        </w:numPr>
+      </w:pPr>
+      <w:r>
+        <w:t>Freelance work building and updating websites for local and new places of business</w:t>
+      </w:r>
+    </w:p>
+    <w:p>
+      <w:pPr>
+        <w:pStyle w:val="ListParagraph"/>
+        <w:numPr>
+          <w:ilvl w:val="2"/>
+          <w:numId w:val="2"/>
+        </w:numPr>
+      </w:pPr>
+      <w:r>
         <w:t xml:space="preserve">Domain: </w:t>
       </w:r>
-      <w:hyperlink r:id="rId8" w:history="1">
+      <w:hyperlink r:id="rId9" w:history="1">
         <w:r>
           <w:rPr>
             <w:rStyle w:val="Hyperlink"/>
@@ -265,6 +518,11 @@
           <w:ilvl w:val="3"/>
           <w:numId w:val="2"/>
         </w:numPr>
+        <w:rPr>
+          <w:rStyle w:val="Hyperlink"/>
+          <w:color w:val="auto"/>
+          <w:u w:val="none"/>
+        </w:rPr>
       </w:pPr>
       <w:r>
         <w:t>Worked on</w:t>
@@ -275,7 +533,7 @@
       <w:r>
         <w:t xml:space="preserve"> </w:t>
       </w:r>
-      <w:hyperlink r:id="rId9" w:history="1">
+      <w:hyperlink r:id="rId10" w:history="1">
         <w:r>
           <w:rPr>
             <w:rStyle w:val="Hyperlink"/>
@@ -288,18 +546,38 @@
       <w:pPr>
         <w:pStyle w:val="ListParagraph"/>
         <w:numPr>
+          <w:ilvl w:val="3"/>
+          <w:numId w:val="2"/>
+        </w:numPr>
+      </w:pPr>
+      <w:r>
+        <w:rPr>
+          <w:rStyle w:val="Hyperlink"/>
+          <w:color w:val="auto"/>
+          <w:u w:val="none"/>
+        </w:rPr>
+        <w:t>Was given the files that needed to be updated along with the new content.</w:t>
+      </w:r>
+    </w:p>
+    <w:p>
+      <w:pPr>
+        <w:pStyle w:val="ListParagraph"/>
+        <w:numPr>
           <w:ilvl w:val="0"/>
           <w:numId w:val="2"/>
         </w:numPr>
       </w:pPr>
       <w:r>
-        <w:t>App</w:t>
-      </w:r>
-      <w:r>
-        <w:t>le</w:t>
-      </w:r>
-      <w:r>
-        <w:t xml:space="preserve"> Developer</w:t>
+        <w:lastRenderedPageBreak/>
+        <w:t xml:space="preserve">Apple </w:t>
+      </w:r>
+      <w:proofErr w:type="spellStart"/>
+      <w:r>
+        <w:t>iOS</w:t>
+      </w:r>
+      <w:proofErr w:type="spellEnd"/>
+      <w:r>
+        <w:t xml:space="preserve"> Development</w:t>
       </w:r>
     </w:p>
     <w:p>
@@ -323,7 +601,15 @@
         </w:numPr>
       </w:pPr>
       <w:r>
-        <w:t xml:space="preserve">Built an iOS app as a senior project. </w:t>
+        <w:t xml:space="preserve">Built an </w:t>
+      </w:r>
+      <w:proofErr w:type="spellStart"/>
+      <w:r>
+        <w:t>iOS</w:t>
+      </w:r>
+      <w:proofErr w:type="spellEnd"/>
+      <w:r>
+        <w:t xml:space="preserve"> app as a senior project. </w:t>
       </w:r>
     </w:p>
     <w:p>
@@ -340,19 +626,83 @@
     </w:p>
     <w:p>
       <w:pPr>
-        <w:rPr>
-          <w:b/>
-          <w:sz w:val="32"/>
-          <w:szCs w:val="32"/>
-        </w:rPr>
-      </w:pPr>
-      <w:r>
-        <w:rPr>
-          <w:b/>
-          <w:sz w:val="32"/>
-          <w:szCs w:val="32"/>
-        </w:rPr>
-        <w:t>Education</w:t>
+        <w:pStyle w:val="ListParagraph"/>
+        <w:numPr>
+          <w:ilvl w:val="2"/>
+          <w:numId w:val="2"/>
+        </w:numPr>
+      </w:pPr>
+      <w:r>
+        <w:t xml:space="preserve">Used </w:t>
+      </w:r>
+      <w:proofErr w:type="spellStart"/>
+      <w:r>
+        <w:t>Alamofire</w:t>
+      </w:r>
+      <w:proofErr w:type="spellEnd"/>
+      <w:r>
+        <w:t xml:space="preserve">, a Swift-based HTTP networking library for </w:t>
+      </w:r>
+      <w:proofErr w:type="spellStart"/>
+      <w:r>
+        <w:t>iOS</w:t>
+      </w:r>
+      <w:proofErr w:type="spellEnd"/>
+      <w:r>
+        <w:t xml:space="preserve"> and Mac OS X, and </w:t>
+      </w:r>
+      <w:proofErr w:type="spellStart"/>
+      <w:r>
+        <w:t>cocoapods</w:t>
+      </w:r>
+      <w:proofErr w:type="spellEnd"/>
+      <w:r>
+        <w:t>, a dependency manager</w:t>
+      </w:r>
+      <w:r>
+        <w:t xml:space="preserve"> for Objective-C/Swift projects and developed/written in </w:t>
+      </w:r>
+      <w:proofErr w:type="spellStart"/>
+      <w:r>
+        <w:t>Xcode</w:t>
+      </w:r>
+      <w:proofErr w:type="spellEnd"/>
+      <w:r>
+        <w:t>.</w:t>
+      </w:r>
+    </w:p>
+    <w:p>
+      <w:pPr>
+        <w:rPr>
+          <w:b/>
+          <w:sz w:val="32"/>
+          <w:szCs w:val="32"/>
+        </w:rPr>
+      </w:pPr>
+    </w:p>
+    <w:p>
+      <w:pPr>
+        <w:rPr>
+          <w:b/>
+          <w:sz w:val="32"/>
+          <w:szCs w:val="32"/>
+        </w:rPr>
+      </w:pPr>
+      <w:r>
+        <w:rPr>
+          <w:b/>
+          <w:sz w:val="32"/>
+          <w:szCs w:val="32"/>
+        </w:rPr>
+        <w:t>Programming Languages</w:t>
+      </w:r>
+      <w:r>
+        <w:rPr>
+          <w:b/>
+          <w:sz w:val="32"/>
+          <w:szCs w:val="32"/>
+        </w:rPr>
+        <w:t>/Skills</w:t>
       </w:r>
     </w:p>
     <w:p>
@@ -360,15 +710,299 @@
         <w:pStyle w:val="ListParagraph"/>
         <w:numPr>
           <w:ilvl w:val="0"/>
-          <w:numId w:val="2"/>
-        </w:numPr>
-        <w:rPr>
-          <w:sz w:val="32"/>
-          <w:szCs w:val="32"/>
-        </w:rPr>
-      </w:pPr>
-      <w:r>
-        <w:t>Bachelor of Science: Information Science &amp; Technology</w:t>
+          <w:numId w:val="3"/>
+        </w:numPr>
+        <w:rPr>
+          <w:b/>
+          <w:sz w:val="32"/>
+          <w:szCs w:val="32"/>
+        </w:rPr>
+      </w:pPr>
+      <w:r>
+        <w:t>Proficient</w:t>
+      </w:r>
+    </w:p>
+    <w:p>
+      <w:pPr>
+        <w:pStyle w:val="ListParagraph"/>
+        <w:numPr>
+          <w:ilvl w:val="1"/>
+          <w:numId w:val="3"/>
+        </w:numPr>
+        <w:rPr>
+          <w:b/>
+          <w:sz w:val="32"/>
+          <w:szCs w:val="32"/>
+        </w:rPr>
+      </w:pPr>
+      <w:r>
+        <w:t>HTML5</w:t>
+      </w:r>
+    </w:p>
+    <w:p>
+      <w:pPr>
+        <w:pStyle w:val="ListParagraph"/>
+        <w:numPr>
+          <w:ilvl w:val="1"/>
+          <w:numId w:val="3"/>
+        </w:numPr>
+        <w:rPr>
+          <w:b/>
+          <w:sz w:val="32"/>
+          <w:szCs w:val="32"/>
+        </w:rPr>
+      </w:pPr>
+      <w:r>
+        <w:t>CSS3</w:t>
+      </w:r>
+    </w:p>
+    <w:p>
+      <w:pPr>
+        <w:pStyle w:val="ListParagraph"/>
+        <w:numPr>
+          <w:ilvl w:val="1"/>
+          <w:numId w:val="3"/>
+        </w:numPr>
+        <w:rPr>
+          <w:b/>
+          <w:sz w:val="32"/>
+          <w:szCs w:val="32"/>
+        </w:rPr>
+      </w:pPr>
+      <w:r>
+        <w:t>JavaScript</w:t>
+      </w:r>
+    </w:p>
+    <w:p>
+      <w:pPr>
+        <w:pStyle w:val="ListParagraph"/>
+        <w:numPr>
+          <w:ilvl w:val="1"/>
+          <w:numId w:val="3"/>
+        </w:numPr>
+        <w:rPr>
+          <w:b/>
+          <w:sz w:val="32"/>
+          <w:szCs w:val="32"/>
+        </w:rPr>
+      </w:pPr>
+      <w:proofErr w:type="spellStart"/>
+      <w:proofErr w:type="gramStart"/>
+      <w:r>
+        <w:t>jQuery</w:t>
+      </w:r>
+      <w:proofErr w:type="spellEnd"/>
+      <w:proofErr w:type="gramEnd"/>
+    </w:p>
+    <w:p>
+      <w:pPr>
+        <w:pStyle w:val="ListParagraph"/>
+        <w:numPr>
+          <w:ilvl w:val="1"/>
+          <w:numId w:val="3"/>
+        </w:numPr>
+        <w:rPr>
+          <w:b/>
+          <w:sz w:val="32"/>
+          <w:szCs w:val="32"/>
+        </w:rPr>
+      </w:pPr>
+      <w:proofErr w:type="spellStart"/>
+      <w:r>
+        <w:t>Github</w:t>
+      </w:r>
+      <w:proofErr w:type="spellEnd"/>
+    </w:p>
+    <w:p>
+      <w:pPr>
+        <w:pStyle w:val="ListParagraph"/>
+        <w:numPr>
+          <w:ilvl w:val="1"/>
+          <w:numId w:val="3"/>
+        </w:numPr>
+        <w:rPr>
+          <w:b/>
+          <w:sz w:val="32"/>
+          <w:szCs w:val="32"/>
+        </w:rPr>
+      </w:pPr>
+      <w:proofErr w:type="spellStart"/>
+      <w:r>
+        <w:t>Git</w:t>
+      </w:r>
+      <w:proofErr w:type="spellEnd"/>
+    </w:p>
+    <w:p>
+      <w:pPr>
+        <w:pStyle w:val="ListParagraph"/>
+        <w:numPr>
+          <w:ilvl w:val="1"/>
+          <w:numId w:val="3"/>
+        </w:numPr>
+        <w:rPr>
+          <w:b/>
+          <w:sz w:val="32"/>
+          <w:szCs w:val="32"/>
+        </w:rPr>
+      </w:pPr>
+      <w:r>
+        <w:t xml:space="preserve">Adobe </w:t>
+      </w:r>
+      <w:r>
+        <w:t>Photoshop</w:t>
+      </w:r>
+    </w:p>
+    <w:p>
+      <w:pPr>
+        <w:pStyle w:val="ListParagraph"/>
+        <w:numPr>
+          <w:ilvl w:val="1"/>
+          <w:numId w:val="3"/>
+        </w:numPr>
+        <w:rPr>
+          <w:b/>
+          <w:sz w:val="32"/>
+          <w:szCs w:val="32"/>
+        </w:rPr>
+      </w:pPr>
+      <w:r>
+        <w:t>PSD Conversion to Fully Functioning Websites</w:t>
+      </w:r>
+    </w:p>
+    <w:p>
+      <w:pPr>
+        <w:pStyle w:val="ListParagraph"/>
+        <w:numPr>
+          <w:ilvl w:val="1"/>
+          <w:numId w:val="3"/>
+        </w:numPr>
+        <w:rPr>
+          <w:b/>
+          <w:sz w:val="32"/>
+          <w:szCs w:val="32"/>
+        </w:rPr>
+      </w:pPr>
+      <w:r>
+        <w:t>Project Management Skills</w:t>
+      </w:r>
+    </w:p>
+    <w:p>
+      <w:pPr>
+        <w:pStyle w:val="ListParagraph"/>
+        <w:numPr>
+          <w:ilvl w:val="1"/>
+          <w:numId w:val="3"/>
+        </w:numPr>
+        <w:rPr>
+          <w:b/>
+          <w:sz w:val="32"/>
+          <w:szCs w:val="32"/>
+        </w:rPr>
+      </w:pPr>
+      <w:r>
+        <w:t>Communication Skills with Clients and their requirements</w:t>
+      </w:r>
+    </w:p>
+    <w:p>
+      <w:pPr>
+        <w:pStyle w:val="ListParagraph"/>
+        <w:numPr>
+          <w:ilvl w:val="1"/>
+          <w:numId w:val="3"/>
+        </w:numPr>
+        <w:rPr>
+          <w:b/>
+          <w:sz w:val="32"/>
+          <w:szCs w:val="32"/>
+        </w:rPr>
+      </w:pPr>
+      <w:r>
+        <w:t>Terminal</w:t>
+      </w:r>
+    </w:p>
+    <w:p>
+      <w:pPr>
+        <w:pStyle w:val="ListParagraph"/>
+        <w:numPr>
+          <w:ilvl w:val="1"/>
+          <w:numId w:val="3"/>
+        </w:numPr>
+        <w:rPr>
+          <w:b/>
+          <w:sz w:val="32"/>
+          <w:szCs w:val="32"/>
+        </w:rPr>
+      </w:pPr>
+      <w:r>
+        <w:t>Unix</w:t>
+      </w:r>
+    </w:p>
+    <w:p>
+      <w:pPr>
+        <w:pStyle w:val="ListParagraph"/>
+        <w:numPr>
+          <w:ilvl w:val="1"/>
+          <w:numId w:val="3"/>
+        </w:numPr>
+        <w:rPr>
+          <w:b/>
+          <w:sz w:val="32"/>
+          <w:szCs w:val="32"/>
+        </w:rPr>
+      </w:pPr>
+      <w:r>
+        <w:t>Linux</w:t>
+      </w:r>
+    </w:p>
+    <w:p>
+      <w:pPr>
+        <w:pStyle w:val="ListParagraph"/>
+        <w:numPr>
+          <w:ilvl w:val="1"/>
+          <w:numId w:val="3"/>
+        </w:numPr>
+        <w:rPr>
+          <w:b/>
+          <w:sz w:val="32"/>
+          <w:szCs w:val="32"/>
+        </w:rPr>
+      </w:pPr>
+      <w:r>
+        <w:t>Mac OS</w:t>
+      </w:r>
+    </w:p>
+    <w:p>
+      <w:pPr>
+        <w:pStyle w:val="ListParagraph"/>
+        <w:numPr>
+          <w:ilvl w:val="1"/>
+          <w:numId w:val="3"/>
+        </w:numPr>
+        <w:rPr>
+          <w:b/>
+          <w:sz w:val="32"/>
+          <w:szCs w:val="32"/>
+        </w:rPr>
+      </w:pPr>
+      <w:r>
+        <w:t>Sublime Text</w:t>
+      </w:r>
+    </w:p>
+    <w:p>
+      <w:pPr>
+        <w:pStyle w:val="ListParagraph"/>
+        <w:numPr>
+          <w:ilvl w:val="1"/>
+          <w:numId w:val="3"/>
+        </w:numPr>
+        <w:rPr>
+          <w:b/>
+          <w:sz w:val="32"/>
+          <w:szCs w:val="32"/>
+        </w:rPr>
+      </w:pPr>
+      <w:r>
+        <w:t>Microsoft Office</w:t>
       </w:r>
     </w:p>
     <w:p>
@@ -376,48 +1010,176 @@
         <w:pStyle w:val="ListParagraph"/>
         <w:numPr>
           <w:ilvl w:val="0"/>
-          <w:numId w:val="2"/>
-        </w:numPr>
-        <w:rPr>
-          <w:sz w:val="32"/>
-          <w:szCs w:val="32"/>
-        </w:rPr>
-      </w:pPr>
-      <w:r>
-        <w:t>University of Arizona (graduated Spring 2016)</w:t>
-      </w:r>
-    </w:p>
-    <w:p>
-      <w:pPr>
-        <w:pStyle w:val="ListParagraph"/>
-        <w:numPr>
-          <w:ilvl w:val="1"/>
-          <w:numId w:val="2"/>
-        </w:numPr>
-        <w:rPr>
-          <w:sz w:val="32"/>
-          <w:szCs w:val="32"/>
-        </w:rPr>
-      </w:pPr>
-      <w:r>
-        <w:t>Tucson, Arizona</w:t>
-      </w:r>
-    </w:p>
-    <w:p>
-      <w:pPr>
-        <w:rPr>
-          <w:b/>
-          <w:sz w:val="32"/>
-          <w:szCs w:val="32"/>
-        </w:rPr>
-      </w:pPr>
-      <w:r>
-        <w:rPr>
-          <w:b/>
-          <w:sz w:val="32"/>
-          <w:szCs w:val="32"/>
-        </w:rPr>
-        <w:t>Programming Languages</w:t>
+          <w:numId w:val="3"/>
+        </w:numPr>
+        <w:rPr>
+          <w:b/>
+          <w:sz w:val="32"/>
+          <w:szCs w:val="32"/>
+        </w:rPr>
+      </w:pPr>
+      <w:r>
+        <w:t>Working</w:t>
+      </w:r>
+    </w:p>
+    <w:p>
+      <w:pPr>
+        <w:pStyle w:val="ListParagraph"/>
+        <w:numPr>
+          <w:ilvl w:val="1"/>
+          <w:numId w:val="3"/>
+        </w:numPr>
+        <w:rPr>
+          <w:b/>
+          <w:sz w:val="32"/>
+          <w:szCs w:val="32"/>
+        </w:rPr>
+      </w:pPr>
+      <w:r>
+        <w:t>Python</w:t>
+      </w:r>
+    </w:p>
+    <w:p>
+      <w:pPr>
+        <w:pStyle w:val="ListParagraph"/>
+        <w:numPr>
+          <w:ilvl w:val="1"/>
+          <w:numId w:val="3"/>
+        </w:numPr>
+        <w:rPr>
+          <w:b/>
+          <w:sz w:val="32"/>
+          <w:szCs w:val="32"/>
+        </w:rPr>
+      </w:pPr>
+      <w:r>
+        <w:t>PHP</w:t>
+      </w:r>
+    </w:p>
+    <w:p>
+      <w:pPr>
+        <w:pStyle w:val="ListParagraph"/>
+        <w:numPr>
+          <w:ilvl w:val="1"/>
+          <w:numId w:val="3"/>
+        </w:numPr>
+        <w:rPr>
+          <w:b/>
+          <w:sz w:val="32"/>
+          <w:szCs w:val="32"/>
+        </w:rPr>
+      </w:pPr>
+      <w:r>
+        <w:t>Java</w:t>
+      </w:r>
+    </w:p>
+    <w:p>
+      <w:pPr>
+        <w:pStyle w:val="ListParagraph"/>
+        <w:numPr>
+          <w:ilvl w:val="1"/>
+          <w:numId w:val="3"/>
+        </w:numPr>
+        <w:rPr>
+          <w:b/>
+          <w:sz w:val="32"/>
+          <w:szCs w:val="32"/>
+        </w:rPr>
+      </w:pPr>
+      <w:r>
+        <w:t>Swift</w:t>
+      </w:r>
+    </w:p>
+    <w:p>
+      <w:pPr>
+        <w:pStyle w:val="ListParagraph"/>
+        <w:numPr>
+          <w:ilvl w:val="1"/>
+          <w:numId w:val="3"/>
+        </w:numPr>
+        <w:rPr>
+          <w:b/>
+          <w:sz w:val="32"/>
+          <w:szCs w:val="32"/>
+        </w:rPr>
+      </w:pPr>
+      <w:r>
+        <w:t>Atom</w:t>
+      </w:r>
+    </w:p>
+    <w:p>
+      <w:pPr>
+        <w:pStyle w:val="ListParagraph"/>
+        <w:numPr>
+          <w:ilvl w:val="1"/>
+          <w:numId w:val="3"/>
+        </w:numPr>
+        <w:rPr>
+          <w:b/>
+          <w:sz w:val="32"/>
+          <w:szCs w:val="32"/>
+        </w:rPr>
+      </w:pPr>
+      <w:proofErr w:type="spellStart"/>
+      <w:proofErr w:type="gramStart"/>
+      <w:r>
+        <w:t>iOS</w:t>
+      </w:r>
+      <w:proofErr w:type="spellEnd"/>
+      <w:proofErr w:type="gramEnd"/>
+      <w:r>
+        <w:t xml:space="preserve"> App Development</w:t>
+      </w:r>
+    </w:p>
+    <w:p>
+      <w:pPr>
+        <w:pStyle w:val="ListParagraph"/>
+        <w:numPr>
+          <w:ilvl w:val="1"/>
+          <w:numId w:val="3"/>
+        </w:numPr>
+        <w:rPr>
+          <w:b/>
+          <w:sz w:val="32"/>
+          <w:szCs w:val="32"/>
+        </w:rPr>
+      </w:pPr>
+      <w:r>
+        <w:t>REST API Development</w:t>
+      </w:r>
+    </w:p>
+    <w:p>
+      <w:pPr>
+        <w:pStyle w:val="ListParagraph"/>
+        <w:numPr>
+          <w:ilvl w:val="1"/>
+          <w:numId w:val="3"/>
+        </w:numPr>
+        <w:rPr>
+          <w:b/>
+          <w:sz w:val="32"/>
+          <w:szCs w:val="32"/>
+        </w:rPr>
+      </w:pPr>
+      <w:r>
+        <w:t>AJAX</w:t>
+      </w:r>
+    </w:p>
+    <w:p>
+      <w:pPr>
+        <w:pStyle w:val="ListParagraph"/>
+        <w:numPr>
+          <w:ilvl w:val="1"/>
+          <w:numId w:val="3"/>
+        </w:numPr>
+        <w:rPr>
+          <w:b/>
+          <w:sz w:val="32"/>
+          <w:szCs w:val="32"/>
+        </w:rPr>
+      </w:pPr>
+      <w:r>
+        <w:t>JSON</w:t>
       </w:r>
     </w:p>
     <w:p>
@@ -434,10 +1196,242 @@
         </w:rPr>
       </w:pPr>
       <w:r>
-        <w:t xml:space="preserve">HTML5, CSS3, JavaScript, Python, PHP, Java, </w:t>
-      </w:r>
-      <w:bookmarkStart w:id="0" w:name="_GoBack"/>
-      <w:bookmarkEnd w:id="0"/>
+        <w:t>Future Development/Research</w:t>
+      </w:r>
+    </w:p>
+    <w:p>
+      <w:pPr>
+        <w:pStyle w:val="ListParagraph"/>
+        <w:numPr>
+          <w:ilvl w:val="1"/>
+          <w:numId w:val="3"/>
+        </w:numPr>
+        <w:rPr>
+          <w:b/>
+          <w:sz w:val="32"/>
+          <w:szCs w:val="32"/>
+        </w:rPr>
+      </w:pPr>
+      <w:r>
+        <w:t>Drupal</w:t>
+      </w:r>
+    </w:p>
+    <w:p>
+      <w:pPr>
+        <w:pStyle w:val="ListParagraph"/>
+        <w:numPr>
+          <w:ilvl w:val="1"/>
+          <w:numId w:val="3"/>
+        </w:numPr>
+        <w:rPr>
+          <w:b/>
+          <w:sz w:val="32"/>
+          <w:szCs w:val="32"/>
+        </w:rPr>
+      </w:pPr>
+      <w:proofErr w:type="spellStart"/>
+      <w:r>
+        <w:t>Wordpress</w:t>
+      </w:r>
+      <w:proofErr w:type="spellEnd"/>
+    </w:p>
+    <w:p>
+      <w:pPr>
+        <w:pStyle w:val="ListParagraph"/>
+        <w:numPr>
+          <w:ilvl w:val="1"/>
+          <w:numId w:val="3"/>
+        </w:numPr>
+        <w:rPr>
+          <w:b/>
+          <w:sz w:val="32"/>
+          <w:szCs w:val="32"/>
+        </w:rPr>
+      </w:pPr>
+      <w:r>
+        <w:t>LESS</w:t>
+      </w:r>
+    </w:p>
+    <w:p>
+      <w:pPr>
+        <w:pStyle w:val="ListParagraph"/>
+        <w:numPr>
+          <w:ilvl w:val="1"/>
+          <w:numId w:val="3"/>
+        </w:numPr>
+        <w:rPr>
+          <w:b/>
+          <w:sz w:val="32"/>
+          <w:szCs w:val="32"/>
+        </w:rPr>
+      </w:pPr>
+      <w:r>
+        <w:t>SASS/SCSS</w:t>
+      </w:r>
+    </w:p>
+    <w:p>
+      <w:pPr>
+        <w:pStyle w:val="ListParagraph"/>
+        <w:numPr>
+          <w:ilvl w:val="1"/>
+          <w:numId w:val="3"/>
+        </w:numPr>
+        <w:rPr>
+          <w:b/>
+          <w:sz w:val="32"/>
+          <w:szCs w:val="32"/>
+        </w:rPr>
+      </w:pPr>
+      <w:r>
+        <w:t>Compass</w:t>
+      </w:r>
+    </w:p>
+    <w:p>
+      <w:pPr>
+        <w:pStyle w:val="ListParagraph"/>
+        <w:numPr>
+          <w:ilvl w:val="1"/>
+          <w:numId w:val="3"/>
+        </w:numPr>
+        <w:rPr>
+          <w:b/>
+          <w:sz w:val="32"/>
+          <w:szCs w:val="32"/>
+        </w:rPr>
+      </w:pPr>
+      <w:r>
+        <w:t>Node.js</w:t>
+      </w:r>
+    </w:p>
+    <w:p>
+      <w:pPr>
+        <w:pStyle w:val="ListParagraph"/>
+        <w:numPr>
+          <w:ilvl w:val="1"/>
+          <w:numId w:val="3"/>
+        </w:numPr>
+        <w:rPr>
+          <w:b/>
+          <w:sz w:val="32"/>
+          <w:szCs w:val="32"/>
+        </w:rPr>
+      </w:pPr>
+      <w:r>
+        <w:t>ES6</w:t>
+      </w:r>
+    </w:p>
+    <w:p>
+      <w:pPr>
+        <w:pStyle w:val="ListParagraph"/>
+        <w:numPr>
+          <w:ilvl w:val="1"/>
+          <w:numId w:val="3"/>
+        </w:numPr>
+        <w:rPr>
+          <w:b/>
+          <w:sz w:val="32"/>
+          <w:szCs w:val="32"/>
+        </w:rPr>
+      </w:pPr>
+      <w:r>
+        <w:t>React</w:t>
+      </w:r>
+    </w:p>
+    <w:p>
+      <w:pPr>
+        <w:pStyle w:val="ListParagraph"/>
+        <w:numPr>
+          <w:ilvl w:val="1"/>
+          <w:numId w:val="3"/>
+        </w:numPr>
+        <w:rPr>
+          <w:b/>
+          <w:sz w:val="32"/>
+          <w:szCs w:val="32"/>
+        </w:rPr>
+      </w:pPr>
+      <w:proofErr w:type="spellStart"/>
+      <w:r>
+        <w:t>Redux</w:t>
+      </w:r>
+      <w:proofErr w:type="spellEnd"/>
+    </w:p>
+    <w:p>
+      <w:pPr>
+        <w:pStyle w:val="ListParagraph"/>
+        <w:numPr>
+          <w:ilvl w:val="1"/>
+          <w:numId w:val="3"/>
+        </w:numPr>
+        <w:rPr>
+          <w:b/>
+          <w:sz w:val="32"/>
+          <w:szCs w:val="32"/>
+        </w:rPr>
+      </w:pPr>
+      <w:r>
+        <w:t>Gulp</w:t>
+      </w:r>
+    </w:p>
+    <w:p>
+      <w:pPr>
+        <w:pStyle w:val="ListParagraph"/>
+        <w:numPr>
+          <w:ilvl w:val="1"/>
+          <w:numId w:val="3"/>
+        </w:numPr>
+        <w:rPr>
+          <w:b/>
+          <w:sz w:val="32"/>
+          <w:szCs w:val="32"/>
+        </w:rPr>
+      </w:pPr>
+      <w:r>
+        <w:t>Grunt</w:t>
+      </w:r>
+    </w:p>
+    <w:p>
+      <w:pPr>
+        <w:pStyle w:val="ListParagraph"/>
+        <w:numPr>
+          <w:ilvl w:val="1"/>
+          <w:numId w:val="3"/>
+        </w:numPr>
+        <w:rPr>
+          <w:b/>
+          <w:sz w:val="32"/>
+          <w:szCs w:val="32"/>
+        </w:rPr>
+      </w:pPr>
+      <w:r>
+        <w:t>XML</w:t>
+      </w:r>
+    </w:p>
+    <w:p>
+      <w:pPr>
+        <w:pStyle w:val="ListParagraph"/>
+        <w:numPr>
+          <w:ilvl w:val="1"/>
+          <w:numId w:val="3"/>
+        </w:numPr>
+        <w:rPr>
+          <w:b/>
+          <w:sz w:val="32"/>
+          <w:szCs w:val="32"/>
+        </w:rPr>
+      </w:pPr>
+      <w:r>
+        <w:t>MySQL</w:t>
+      </w:r>
+    </w:p>
+    <w:p>
+      <w:pPr>
+        <w:rPr>
+          <w:b/>
+          <w:sz w:val="32"/>
+          <w:szCs w:val="32"/>
+        </w:rPr>
+      </w:pPr>
     </w:p>
     <w:sectPr>
       <w:pgSz w:w="12240" w:h="15840"/>
@@ -565,6 +1559,119 @@
     </w:lvl>
   </w:abstractNum>
   <w:abstractNum w:abstractNumId="1">
+    <w:nsid w:val="0EB620DF"/>
+    <w:multiLevelType w:val="hybridMultilevel"/>
+    <w:tmpl w:val="AAB6A864"/>
+    <w:lvl w:ilvl="0" w:tplc="04090001">
+      <w:start w:val="1"/>
+      <w:numFmt w:val="bullet"/>
+      <w:lvlText w:val=""/>
+      <w:lvlJc w:val="left"/>
+      <w:pPr>
+        <w:ind w:left="720" w:hanging="360"/>
+      </w:pPr>
+      <w:rPr>
+        <w:rFonts w:ascii="Symbol" w:hAnsi="Symbol" w:hint="default"/>
+      </w:rPr>
+    </w:lvl>
+    <w:lvl w:ilvl="1" w:tplc="04090003" w:tentative="1">
+      <w:start w:val="1"/>
+      <w:numFmt w:val="bullet"/>
+      <w:lvlText w:val="o"/>
+      <w:lvlJc w:val="left"/>
+      <w:pPr>
+        <w:ind w:left="1440" w:hanging="360"/>
+      </w:pPr>
+      <w:rPr>
+        <w:rFonts w:ascii="Courier New" w:hAnsi="Courier New" w:hint="default"/>
+      </w:rPr>
+    </w:lvl>
+    <w:lvl w:ilvl="2" w:tplc="04090005" w:tentative="1">
+      <w:start w:val="1"/>
+      <w:numFmt w:val="bullet"/>
+      <w:lvlText w:val=""/>
+      <w:lvlJc w:val="left"/>
+      <w:pPr>
+        <w:ind w:left="2160" w:hanging="360"/>
+      </w:pPr>
+      <w:rPr>
+        <w:rFonts w:ascii="Wingdings" w:hAnsi="Wingdings" w:hint="default"/>
+      </w:rPr>
+    </w:lvl>
+    <w:lvl w:ilvl="3" w:tplc="04090001" w:tentative="1">
+      <w:start w:val="1"/>
+      <w:numFmt w:val="bullet"/>
+      <w:lvlText w:val=""/>
+      <w:lvlJc w:val="left"/>
+      <w:pPr>
+        <w:ind w:left="2880" w:hanging="360"/>
+      </w:pPr>
+      <w:rPr>
+        <w:rFonts w:ascii="Symbol" w:hAnsi="Symbol" w:hint="default"/>
+      </w:rPr>
+    </w:lvl>
+    <w:lvl w:ilvl="4" w:tplc="04090003" w:tentative="1">
+      <w:start w:val="1"/>
+      <w:numFmt w:val="bullet"/>
+      <w:lvlText w:val="o"/>
+      <w:lvlJc w:val="left"/>
+      <w:pPr>
+        <w:ind w:left="3600" w:hanging="360"/>
+      </w:pPr>
+      <w:rPr>
+        <w:rFonts w:ascii="Courier New" w:hAnsi="Courier New" w:hint="default"/>
+      </w:rPr>
+    </w:lvl>
+    <w:lvl w:ilvl="5" w:tplc="04090005" w:tentative="1">
+      <w:start w:val="1"/>
+      <w:numFmt w:val="bullet"/>
+      <w:lvlText w:val=""/>
+      <w:lvlJc w:val="left"/>
+      <w:pPr>
+        <w:ind w:left="4320" w:hanging="360"/>
+      </w:pPr>
+      <w:rPr>
+        <w:rFonts w:ascii="Wingdings" w:hAnsi="Wingdings" w:hint="default"/>
+      </w:rPr>
+    </w:lvl>
+    <w:lvl w:ilvl="6" w:tplc="04090001" w:tentative="1">
+      <w:start w:val="1"/>
+      <w:numFmt w:val="bullet"/>
+      <w:lvlText w:val=""/>
+      <w:lvlJc w:val="left"/>
+      <w:pPr>
+        <w:ind w:left="5040" w:hanging="360"/>
+      </w:pPr>
+      <w:rPr>
+        <w:rFonts w:ascii="Symbol" w:hAnsi="Symbol" w:hint="default"/>
+      </w:rPr>
+    </w:lvl>
+    <w:lvl w:ilvl="7" w:tplc="04090003" w:tentative="1">
+      <w:start w:val="1"/>
+      <w:numFmt w:val="bullet"/>
+      <w:lvlText w:val="o"/>
+      <w:lvlJc w:val="left"/>
+      <w:pPr>
+        <w:ind w:left="5760" w:hanging="360"/>
+      </w:pPr>
+      <w:rPr>
+        <w:rFonts w:ascii="Courier New" w:hAnsi="Courier New" w:hint="default"/>
+      </w:rPr>
+    </w:lvl>
+    <w:lvl w:ilvl="8" w:tplc="04090005" w:tentative="1">
+      <w:start w:val="1"/>
+      <w:numFmt w:val="bullet"/>
+      <w:lvlText w:val=""/>
+      <w:lvlJc w:val="left"/>
+      <w:pPr>
+        <w:ind w:left="6480" w:hanging="360"/>
+      </w:pPr>
+      <w:rPr>
+        <w:rFonts w:ascii="Wingdings" w:hAnsi="Wingdings" w:hint="default"/>
+      </w:rPr>
+    </w:lvl>
+  </w:abstractNum>
+  <w:abstractNum w:abstractNumId="2">
     <w:nsid w:val="3BAD1B19"/>
     <w:multiLevelType w:val="hybridMultilevel"/>
     <w:tmpl w:val="4BE4C072"/>
@@ -582,6 +1689,119 @@
         <w:szCs w:val="24"/>
       </w:rPr>
     </w:lvl>
+    <w:lvl w:ilvl="1" w:tplc="04090003">
+      <w:start w:val="1"/>
+      <w:numFmt w:val="bullet"/>
+      <w:lvlText w:val="o"/>
+      <w:lvlJc w:val="left"/>
+      <w:pPr>
+        <w:ind w:left="1440" w:hanging="360"/>
+      </w:pPr>
+      <w:rPr>
+        <w:rFonts w:ascii="Courier New" w:hAnsi="Courier New" w:hint="default"/>
+      </w:rPr>
+    </w:lvl>
+    <w:lvl w:ilvl="2" w:tplc="04090005" w:tentative="1">
+      <w:start w:val="1"/>
+      <w:numFmt w:val="bullet"/>
+      <w:lvlText w:val=""/>
+      <w:lvlJc w:val="left"/>
+      <w:pPr>
+        <w:ind w:left="2160" w:hanging="360"/>
+      </w:pPr>
+      <w:rPr>
+        <w:rFonts w:ascii="Wingdings" w:hAnsi="Wingdings" w:hint="default"/>
+      </w:rPr>
+    </w:lvl>
+    <w:lvl w:ilvl="3" w:tplc="04090001" w:tentative="1">
+      <w:start w:val="1"/>
+      <w:numFmt w:val="bullet"/>
+      <w:lvlText w:val=""/>
+      <w:lvlJc w:val="left"/>
+      <w:pPr>
+        <w:ind w:left="2880" w:hanging="360"/>
+      </w:pPr>
+      <w:rPr>
+        <w:rFonts w:ascii="Symbol" w:hAnsi="Symbol" w:hint="default"/>
+      </w:rPr>
+    </w:lvl>
+    <w:lvl w:ilvl="4" w:tplc="04090003" w:tentative="1">
+      <w:start w:val="1"/>
+      <w:numFmt w:val="bullet"/>
+      <w:lvlText w:val="o"/>
+      <w:lvlJc w:val="left"/>
+      <w:pPr>
+        <w:ind w:left="3600" w:hanging="360"/>
+      </w:pPr>
+      <w:rPr>
+        <w:rFonts w:ascii="Courier New" w:hAnsi="Courier New" w:hint="default"/>
+      </w:rPr>
+    </w:lvl>
+    <w:lvl w:ilvl="5" w:tplc="04090005" w:tentative="1">
+      <w:start w:val="1"/>
+      <w:numFmt w:val="bullet"/>
+      <w:lvlText w:val=""/>
+      <w:lvlJc w:val="left"/>
+      <w:pPr>
+        <w:ind w:left="4320" w:hanging="360"/>
+      </w:pPr>
+      <w:rPr>
+        <w:rFonts w:ascii="Wingdings" w:hAnsi="Wingdings" w:hint="default"/>
+      </w:rPr>
+    </w:lvl>
+    <w:lvl w:ilvl="6" w:tplc="04090001" w:tentative="1">
+      <w:start w:val="1"/>
+      <w:numFmt w:val="bullet"/>
+      <w:lvlText w:val=""/>
+      <w:lvlJc w:val="left"/>
+      <w:pPr>
+        <w:ind w:left="5040" w:hanging="360"/>
+      </w:pPr>
+      <w:rPr>
+        <w:rFonts w:ascii="Symbol" w:hAnsi="Symbol" w:hint="default"/>
+      </w:rPr>
+    </w:lvl>
+    <w:lvl w:ilvl="7" w:tplc="04090003" w:tentative="1">
+      <w:start w:val="1"/>
+      <w:numFmt w:val="bullet"/>
+      <w:lvlText w:val="o"/>
+      <w:lvlJc w:val="left"/>
+      <w:pPr>
+        <w:ind w:left="5760" w:hanging="360"/>
+      </w:pPr>
+      <w:rPr>
+        <w:rFonts w:ascii="Courier New" w:hAnsi="Courier New" w:hint="default"/>
+      </w:rPr>
+    </w:lvl>
+    <w:lvl w:ilvl="8" w:tplc="04090005" w:tentative="1">
+      <w:start w:val="1"/>
+      <w:numFmt w:val="bullet"/>
+      <w:lvlText w:val=""/>
+      <w:lvlJc w:val="left"/>
+      <w:pPr>
+        <w:ind w:left="6480" w:hanging="360"/>
+      </w:pPr>
+      <w:rPr>
+        <w:rFonts w:ascii="Wingdings" w:hAnsi="Wingdings" w:hint="default"/>
+      </w:rPr>
+    </w:lvl>
+  </w:abstractNum>
+  <w:abstractNum w:abstractNumId="3">
+    <w:nsid w:val="5C9C1BBD"/>
+    <w:multiLevelType w:val="hybridMultilevel"/>
+    <w:tmpl w:val="D3A278B6"/>
+    <w:lvl w:ilvl="0" w:tplc="04090001">
+      <w:start w:val="1"/>
+      <w:numFmt w:val="bullet"/>
+      <w:lvlText w:val=""/>
+      <w:lvlJc w:val="left"/>
+      <w:pPr>
+        <w:ind w:left="720" w:hanging="360"/>
+      </w:pPr>
+      <w:rPr>
+        <w:rFonts w:ascii="Symbol" w:hAnsi="Symbol" w:hint="default"/>
+      </w:rPr>
+    </w:lvl>
     <w:lvl w:ilvl="1" w:tplc="04090003" w:tentative="1">
       <w:start w:val="1"/>
       <w:numFmt w:val="bullet"/>
@@ -679,7 +1899,7 @@
       </w:rPr>
     </w:lvl>
   </w:abstractNum>
-  <w:abstractNum w:abstractNumId="2">
+  <w:abstractNum w:abstractNumId="4">
     <w:nsid w:val="6BE871AE"/>
     <w:multiLevelType w:val="hybridMultilevel"/>
     <w:tmpl w:val="816C7432"/>
@@ -790,6 +2010,119 @@
       <w:lvlJc w:val="left"/>
       <w:pPr>
         <w:ind w:left="6525" w:hanging="360"/>
+      </w:pPr>
+      <w:rPr>
+        <w:rFonts w:ascii="Wingdings" w:hAnsi="Wingdings" w:hint="default"/>
+      </w:rPr>
+    </w:lvl>
+  </w:abstractNum>
+  <w:abstractNum w:abstractNumId="5">
+    <w:nsid w:val="7F470B7B"/>
+    <w:multiLevelType w:val="hybridMultilevel"/>
+    <w:tmpl w:val="9362C3CA"/>
+    <w:lvl w:ilvl="0" w:tplc="04090001">
+      <w:start w:val="1"/>
+      <w:numFmt w:val="bullet"/>
+      <w:lvlText w:val=""/>
+      <w:lvlJc w:val="left"/>
+      <w:pPr>
+        <w:ind w:left="720" w:hanging="360"/>
+      </w:pPr>
+      <w:rPr>
+        <w:rFonts w:ascii="Symbol" w:hAnsi="Symbol" w:hint="default"/>
+      </w:rPr>
+    </w:lvl>
+    <w:lvl w:ilvl="1" w:tplc="04090003">
+      <w:start w:val="1"/>
+      <w:numFmt w:val="bullet"/>
+      <w:lvlText w:val="o"/>
+      <w:lvlJc w:val="left"/>
+      <w:pPr>
+        <w:ind w:left="1440" w:hanging="360"/>
+      </w:pPr>
+      <w:rPr>
+        <w:rFonts w:ascii="Courier New" w:hAnsi="Courier New" w:hint="default"/>
+      </w:rPr>
+    </w:lvl>
+    <w:lvl w:ilvl="2" w:tplc="04090005">
+      <w:start w:val="1"/>
+      <w:numFmt w:val="bullet"/>
+      <w:lvlText w:val=""/>
+      <w:lvlJc w:val="left"/>
+      <w:pPr>
+        <w:ind w:left="2160" w:hanging="360"/>
+      </w:pPr>
+      <w:rPr>
+        <w:rFonts w:ascii="Wingdings" w:hAnsi="Wingdings" w:hint="default"/>
+      </w:rPr>
+    </w:lvl>
+    <w:lvl w:ilvl="3" w:tplc="04090001" w:tentative="1">
+      <w:start w:val="1"/>
+      <w:numFmt w:val="bullet"/>
+      <w:lvlText w:val=""/>
+      <w:lvlJc w:val="left"/>
+      <w:pPr>
+        <w:ind w:left="2880" w:hanging="360"/>
+      </w:pPr>
+      <w:rPr>
+        <w:rFonts w:ascii="Symbol" w:hAnsi="Symbol" w:hint="default"/>
+      </w:rPr>
+    </w:lvl>
+    <w:lvl w:ilvl="4" w:tplc="04090003" w:tentative="1">
+      <w:start w:val="1"/>
+      <w:numFmt w:val="bullet"/>
+      <w:lvlText w:val="o"/>
+      <w:lvlJc w:val="left"/>
+      <w:pPr>
+        <w:ind w:left="3600" w:hanging="360"/>
+      </w:pPr>
+      <w:rPr>
+        <w:rFonts w:ascii="Courier New" w:hAnsi="Courier New" w:hint="default"/>
+      </w:rPr>
+    </w:lvl>
+    <w:lvl w:ilvl="5" w:tplc="04090005" w:tentative="1">
+      <w:start w:val="1"/>
+      <w:numFmt w:val="bullet"/>
+      <w:lvlText w:val=""/>
+      <w:lvlJc w:val="left"/>
+      <w:pPr>
+        <w:ind w:left="4320" w:hanging="360"/>
+      </w:pPr>
+      <w:rPr>
+        <w:rFonts w:ascii="Wingdings" w:hAnsi="Wingdings" w:hint="default"/>
+      </w:rPr>
+    </w:lvl>
+    <w:lvl w:ilvl="6" w:tplc="04090001" w:tentative="1">
+      <w:start w:val="1"/>
+      <w:numFmt w:val="bullet"/>
+      <w:lvlText w:val=""/>
+      <w:lvlJc w:val="left"/>
+      <w:pPr>
+        <w:ind w:left="5040" w:hanging="360"/>
+      </w:pPr>
+      <w:rPr>
+        <w:rFonts w:ascii="Symbol" w:hAnsi="Symbol" w:hint="default"/>
+      </w:rPr>
+    </w:lvl>
+    <w:lvl w:ilvl="7" w:tplc="04090003" w:tentative="1">
+      <w:start w:val="1"/>
+      <w:numFmt w:val="bullet"/>
+      <w:lvlText w:val="o"/>
+      <w:lvlJc w:val="left"/>
+      <w:pPr>
+        <w:ind w:left="5760" w:hanging="360"/>
+      </w:pPr>
+      <w:rPr>
+        <w:rFonts w:ascii="Courier New" w:hAnsi="Courier New" w:hint="default"/>
+      </w:rPr>
+    </w:lvl>
+    <w:lvl w:ilvl="8" w:tplc="04090005" w:tentative="1">
+      <w:start w:val="1"/>
+      <w:numFmt w:val="bullet"/>
+      <w:lvlText w:val=""/>
+      <w:lvlJc w:val="left"/>
+      <w:pPr>
+        <w:ind w:left="6480" w:hanging="360"/>
       </w:pPr>
       <w:rPr>
         <w:rFonts w:ascii="Wingdings" w:hAnsi="Wingdings" w:hint="default"/>
@@ -800,10 +2133,19 @@
     <w:abstractNumId w:val="0"/>
   </w:num>
   <w:num w:numId="2">
+    <w:abstractNumId w:val="4"/>
+  </w:num>
+  <w:num w:numId="3">
     <w:abstractNumId w:val="2"/>
   </w:num>
-  <w:num w:numId="3">
+  <w:num w:numId="4">
     <w:abstractNumId w:val="1"/>
+  </w:num>
+  <w:num w:numId="5">
+    <w:abstractNumId w:val="5"/>
+  </w:num>
+  <w:num w:numId="6">
+    <w:abstractNumId w:val="3"/>
   </w:num>
 </w:numbering>
 </file>

</xml_diff>